<commit_message>
Updated the lab report
</commit_message>
<xml_diff>
--- a/Lab 01/Lab01_Taewoo_Kim.docx
+++ b/Lab 01/Lab01_Taewoo_Kim.docx
@@ -2282,8 +2282,8 @@
               <w:shd w:val="clear" w:color="auto" w:fill="1F1F1F"/>
               <w:spacing w:before="0" w:after="0" w:line="285" w:lineRule="atLeast"/>
               <w:rPr>
-                <w:rFonts w:ascii="Consolas" w:eastAsia="Times New Roman" w:hAnsi="Consolas"/>
-                <w:color w:val="CCCCCC"/>
+                <w:rFonts w:ascii="Consolas" w:hAnsi="Consolas"/>
+                <w:color w:val="6A9955"/>
                 <w:sz w:val="21"/>
                 <w:szCs w:val="21"/>
                 <w:lang w:eastAsia="ko-KR"/>
@@ -2308,6 +2308,29 @@
                 <w:lang w:eastAsia="ko-KR"/>
               </w:rPr>
               <w:t xml:space="preserve">// use case statement to map the input number to the corresponding </w:t>
+            </w:r>
+          </w:p>
+          <w:p>
+            <w:pPr>
+              <w:shd w:val="clear" w:color="auto" w:fill="1F1F1F"/>
+              <w:spacing w:before="0" w:after="0" w:line="285" w:lineRule="atLeast"/>
+              <w:rPr>
+                <w:rFonts w:ascii="Consolas" w:eastAsia="Times New Roman" w:hAnsi="Consolas"/>
+                <w:color w:val="CCCCCC"/>
+                <w:sz w:val="21"/>
+                <w:szCs w:val="21"/>
+                <w:lang w:eastAsia="ko-KR"/>
+              </w:rPr>
+            </w:pPr>
+            <w:r>
+              <w:rPr>
+                <w:rFonts w:ascii="Consolas" w:hAnsi="Consolas" w:hint="eastAsia"/>
+                <w:color w:val="6A9955"/>
+                <w:sz w:val="21"/>
+                <w:szCs w:val="21"/>
+                <w:lang w:eastAsia="ko-KR"/>
+              </w:rPr>
+              <w:t xml:space="preserve">        // </w:t>
             </w:r>
             <w:proofErr w:type="spellStart"/>
             <w:r>
@@ -3134,7 +3157,7 @@
               <w:shd w:val="clear" w:color="auto" w:fill="1F1F1F"/>
               <w:spacing w:before="0" w:after="0" w:line="285" w:lineRule="atLeast"/>
               <w:rPr>
-                <w:rFonts w:ascii="Consolas" w:hAnsi="Consolas" w:hint="eastAsia"/>
+                <w:rFonts w:ascii="Consolas" w:hAnsi="Consolas"/>
                 <w:color w:val="CCCCCC"/>
                 <w:sz w:val="21"/>
                 <w:szCs w:val="21"/>
@@ -6372,7 +6395,7 @@
               <w:shd w:val="clear" w:color="auto" w:fill="1F1F1F"/>
               <w:spacing w:before="0" w:after="0" w:line="285" w:lineRule="atLeast"/>
               <w:rPr>
-                <w:rFonts w:ascii="Consolas" w:hAnsi="Consolas" w:hint="eastAsia"/>
+                <w:rFonts w:ascii="Consolas" w:hAnsi="Consolas"/>
                 <w:color w:val="CCCCCC"/>
                 <w:sz w:val="21"/>
                 <w:szCs w:val="21"/>
@@ -7771,7 +7794,7 @@
               <w:shd w:val="clear" w:color="auto" w:fill="1F1F1F"/>
               <w:spacing w:before="0" w:after="0" w:line="285" w:lineRule="atLeast"/>
               <w:rPr>
-                <w:rFonts w:ascii="Consolas" w:hAnsi="Consolas" w:hint="eastAsia"/>
+                <w:rFonts w:ascii="Consolas" w:hAnsi="Consolas"/>
                 <w:color w:val="CCCCCC"/>
                 <w:sz w:val="21"/>
                 <w:szCs w:val="21"/>
@@ -7856,23 +7879,24 @@
           <w:lang w:eastAsia="ko-KR"/>
         </w:rPr>
       </w:pPr>
-      <w:bookmarkStart w:id="8" w:name="_Hlk188302969"/>
-      <w:bookmarkStart w:id="9" w:name="_Toc188303010"/>
+      <w:bookmarkStart w:id="8" w:name="_Toc188303010"/>
+      <w:bookmarkStart w:id="9" w:name="_Hlk188302969"/>
       <w:r>
         <w:rPr>
           <w:lang w:eastAsia="ko-KR"/>
         </w:rPr>
         <w:t>Quartus compilation report</w:t>
       </w:r>
-      <w:bookmarkEnd w:id="9"/>
+      <w:bookmarkEnd w:id="8"/>
     </w:p>
-    <w:bookmarkEnd w:id="8"/>
+    <w:bookmarkEnd w:id="9"/>
     <w:p>
       <w:pPr>
         <w:keepNext/>
       </w:pPr>
       <w:r>
         <w:rPr>
+          <w:noProof/>
           <w:lang w:eastAsia="ko-KR"/>
         </w:rPr>
         <w:drawing>
@@ -7917,7 +7941,6 @@
         <w:pStyle w:val="Caption"/>
         <w:jc w:val="left"/>
         <w:rPr>
-          <w:rFonts w:hint="eastAsia"/>
           <w:lang w:eastAsia="ko-KR"/>
         </w:rPr>
       </w:pPr>
@@ -7986,7 +8009,7 @@
           <w:lang w:eastAsia="ko-KR"/>
         </w:rPr>
         <w:drawing>
-          <wp:inline distT="0" distB="0" distL="0" distR="0" wp14:anchorId="71D536C4" wp14:editId="46F071F1">
+          <wp:inline distT="0" distB="0" distL="0" distR="0" wp14:anchorId="71D536C4" wp14:editId="4A552519">
             <wp:extent cx="6390005" cy="1541780"/>
             <wp:effectExtent l="0" t="0" r="0" b="1270"/>
             <wp:docPr id="326556177" name="Picture 4"/>
@@ -9998,6 +10021,7 @@
   <w:style w:type="character" w:default="1" w:styleId="DefaultParagraphFont">
     <w:name w:val="Default Paragraph Font"/>
     <w:uiPriority w:val="1"/>
+    <w:semiHidden/>
     <w:unhideWhenUsed/>
   </w:style>
   <w:style w:type="table" w:default="1" w:styleId="TableNormal">

</xml_diff>